<commit_message>
Updated the pdf for EmotionGrids.
</commit_message>
<xml_diff>
--- a/content/projects/Freigeist2021_rejected/LK_FirstPage_20220104.docx
+++ b/content/projects/Freigeist2021_rejected/LK_FirstPage_20220104.docx
@@ -110,7 +110,23 @@
           <w:sz w:val="24"/>
           <w:szCs w:val="24"/>
         </w:rPr>
-        <w:t xml:space="preserve"> was rejected on ***.</w:t>
+        <w:t xml:space="preserve"> was rejected on </w:t>
+      </w:r>
+      <w:r>
+        <w:rPr>
+          <w:rFonts w:ascii="Times New Roman" w:hAnsi="Times New Roman" w:cs="Times New Roman"/>
+          <w:sz w:val="24"/>
+          <w:szCs w:val="24"/>
+        </w:rPr>
+        <w:t>2022/01/19</w:t>
+      </w:r>
+      <w:r>
+        <w:rPr>
+          <w:rFonts w:ascii="Times New Roman" w:hAnsi="Times New Roman" w:cs="Times New Roman"/>
+          <w:sz w:val="24"/>
+          <w:szCs w:val="24"/>
+        </w:rPr>
+        <w:t>.</w:t>
       </w:r>
     </w:p>
     <w:sectPr>

</xml_diff>